<commit_message>
Added K.1 for MM
</commit_message>
<xml_diff>
--- a/lp/c3_2/mm/l1.docx
+++ b/lp/c3_2/mm/l1.docx
@@ -209,6 +209,30 @@
     </w:p>
     <w:p>
       <w:pPr>
+        <w:jc w:val="center"/>
+        <w:rPr>
+          <w:b/>
+          <w:sz w:val="32"/>
+          <w:szCs w:val="32"/>
+        </w:rPr>
+      </w:pPr>
+      <w:r>
+        <w:rPr>
+          <w:sz w:val="32"/>
+          <w:szCs w:val="32"/>
+        </w:rPr>
+        <w:t>Розроблення технічного з</w:t>
+      </w:r>
+      <w:r>
+        <w:rPr>
+          <w:sz w:val="32"/>
+          <w:szCs w:val="32"/>
+        </w:rPr>
+        <w:t>авдання</w:t>
+      </w:r>
+    </w:p>
+    <w:p>
+      <w:pPr>
         <w:spacing w:line="240" w:lineRule="atLeast"/>
         <w:ind w:firstLine="0"/>
         <w:jc w:val="center"/>
@@ -291,50 +315,25 @@
           <w:rFonts w:cs="Times New Roman"/>
           <w:kern w:val="0"/>
           <w:szCs w:val="28"/>
-        </w:rPr>
-      </w:pPr>
-    </w:p>
-    <w:p>
-      <w:pPr>
-        <w:autoSpaceDE w:val="0"/>
-        <w:autoSpaceDN w:val="0"/>
-        <w:adjustRightInd w:val="0"/>
-        <w:spacing w:after="0" w:line="240" w:lineRule="auto"/>
-        <w:ind w:firstLine="0"/>
-        <w:jc w:val="right"/>
+          <w:lang w:val="en-US"/>
+        </w:rPr>
+      </w:pPr>
+      <w:r>
         <w:rPr>
           <w:rFonts w:cs="Times New Roman"/>
           <w:kern w:val="0"/>
           <w:szCs w:val="28"/>
-          <w:lang w:val="en-US"/>
-        </w:rPr>
-      </w:pPr>
+        </w:rPr>
+        <w:t>Виконав студент гр. КН</w:t>
+      </w:r>
       <w:r>
         <w:rPr>
           <w:rFonts w:cs="Times New Roman"/>
           <w:kern w:val="0"/>
           <w:szCs w:val="28"/>
         </w:rPr>
-        <w:t xml:space="preserve">Виконав студент гр. </w:t>
-      </w:r>
-      <w:proofErr w:type="spellStart"/>
-      <w:r>
-        <w:rPr>
-          <w:rFonts w:cs="Times New Roman"/>
-          <w:kern w:val="0"/>
-          <w:szCs w:val="28"/>
-        </w:rPr>
-        <w:t>КН</w:t>
-      </w:r>
-      <w:r>
-        <w:rPr>
-          <w:rFonts w:cs="Times New Roman"/>
-          <w:kern w:val="0"/>
-          <w:szCs w:val="28"/>
-        </w:rPr>
         <w:t>з</w:t>
       </w:r>
-      <w:proofErr w:type="spellEnd"/>
       <w:r>
         <w:rPr>
           <w:rFonts w:cs="Times New Roman"/>
@@ -580,33 +579,477 @@
         <w:pStyle w:val="Heading2"/>
       </w:pPr>
       <w:r>
+        <w:t>Мета роботи</w:t>
+      </w:r>
+    </w:p>
+    <w:p>
+      <w:pPr>
+        <w:rPr>
+          <w:lang w:eastAsia="uk-UA"/>
+        </w:rPr>
+      </w:pPr>
+      <w:r>
+        <w:rPr>
+          <w:lang w:eastAsia="uk-UA"/>
+        </w:rPr>
+        <w:t xml:space="preserve">Ознайомитися з </w:t>
+      </w:r>
+      <w:r>
+        <w:rPr>
+          <w:lang w:eastAsia="uk-UA"/>
+        </w:rPr>
+        <w:t>методами розробки структури та алгоритмів роботи об’єкта проектування</w:t>
+      </w:r>
+      <w:r>
+        <w:rPr>
+          <w:lang w:eastAsia="uk-UA"/>
+        </w:rPr>
+        <w:t>.</w:t>
+      </w:r>
+    </w:p>
+    <w:p>
+      <w:pPr>
+        <w:pStyle w:val="Heading2"/>
+        <w:rPr>
+          <w:lang w:eastAsia="uk-UA"/>
+        </w:rPr>
+      </w:pPr>
+      <w:r>
+        <w:rPr>
+          <w:lang w:eastAsia="uk-UA"/>
+        </w:rPr>
+        <w:t>Короткі теоретичні відомості</w:t>
+      </w:r>
+    </w:p>
+    <w:p>
+      <w:pPr>
+        <w:rPr>
+          <w:b/>
+          <w:sz w:val="26"/>
+          <w:szCs w:val="26"/>
+        </w:rPr>
+      </w:pPr>
+      <w:r>
+        <w:rPr>
+          <w:b/>
+          <w:sz w:val="26"/>
+          <w:szCs w:val="26"/>
+        </w:rPr>
+        <w:t>Технічне завдання – загальна інформація</w:t>
+      </w:r>
+    </w:p>
+    <w:p>
+      <w:pPr>
+        <w:ind w:firstLine="708"/>
+        <w:jc w:val="both"/>
+        <w:rPr>
+          <w:sz w:val="26"/>
+          <w:szCs w:val="26"/>
+        </w:rPr>
+      </w:pPr>
+      <w:r>
+        <w:rPr>
+          <w:sz w:val="26"/>
+          <w:szCs w:val="26"/>
+        </w:rPr>
+        <w:t>Технічне завдання (ТЗ) - вихідний документ для</w:t>
+      </w:r>
+      <w:r>
+        <w:rPr>
+          <w:sz w:val="26"/>
+          <w:szCs w:val="26"/>
+        </w:rPr>
+        <w:t xml:space="preserve"> </w:t>
+      </w:r>
+      <w:r>
+        <w:rPr>
+          <w:sz w:val="26"/>
+          <w:szCs w:val="26"/>
+        </w:rPr>
+        <w:t>конструювання технічного пристрою (приладу, машини, системи керування тощо), розробки автоматизованої системи</w:t>
+      </w:r>
+      <w:r>
+        <w:rPr>
+          <w:sz w:val="26"/>
+          <w:szCs w:val="26"/>
+        </w:rPr>
+        <w:t>,</w:t>
+      </w:r>
+      <w:r>
+        <w:rPr>
+          <w:sz w:val="26"/>
+          <w:szCs w:val="26"/>
+        </w:rPr>
+        <w:t xml:space="preserve"> проектування спо</w:t>
+      </w:r>
+      <w:r>
+        <w:rPr>
+          <w:sz w:val="26"/>
+          <w:szCs w:val="26"/>
+        </w:rPr>
+        <w:t>руди чи промислового комплексу,</w:t>
+      </w:r>
+      <w:r>
+        <w:rPr>
+          <w:sz w:val="26"/>
+          <w:szCs w:val="26"/>
+        </w:rPr>
+        <w:t xml:space="preserve"> створення програмного продукту або проведення на</w:t>
+      </w:r>
+      <w:r>
+        <w:rPr>
+          <w:sz w:val="26"/>
+          <w:szCs w:val="26"/>
+        </w:rPr>
+        <w:t>уково-дослідних робіт</w:t>
+      </w:r>
+      <w:r>
+        <w:rPr>
+          <w:sz w:val="26"/>
+          <w:szCs w:val="26"/>
+        </w:rPr>
+        <w:t xml:space="preserve"> у відповідності до якого проводиться виготовлення, приймання при введенні в дію та експлуатація відповідного об'єкту.</w:t>
+      </w:r>
+    </w:p>
+    <w:p>
+      <w:pPr>
+        <w:ind w:firstLine="708"/>
+        <w:jc w:val="both"/>
+        <w:rPr>
+          <w:sz w:val="26"/>
+          <w:szCs w:val="26"/>
+        </w:rPr>
+      </w:pPr>
+      <w:r>
+        <w:rPr>
+          <w:sz w:val="26"/>
+          <w:szCs w:val="26"/>
+        </w:rPr>
+        <w:t xml:space="preserve">У загальному вигляді, технічне завдання переслідує декілька цілей: </w:t>
+      </w:r>
+    </w:p>
+    <w:p>
+      <w:pPr>
+        <w:numPr>
+          <w:ilvl w:val="0"/>
+          <w:numId w:val="20"/>
+        </w:numPr>
+        <w:spacing w:before="0" w:after="0"/>
+        <w:jc w:val="both"/>
+        <w:rPr>
+          <w:sz w:val="26"/>
+          <w:szCs w:val="26"/>
+        </w:rPr>
+      </w:pPr>
+      <w:r>
+        <w:rPr>
+          <w:sz w:val="26"/>
+          <w:szCs w:val="26"/>
+        </w:rPr>
+        <w:t>організація;</w:t>
+      </w:r>
+    </w:p>
+    <w:p>
+      <w:pPr>
+        <w:numPr>
+          <w:ilvl w:val="0"/>
+          <w:numId w:val="20"/>
+        </w:numPr>
+        <w:spacing w:before="0" w:after="0"/>
+        <w:jc w:val="both"/>
+        <w:rPr>
+          <w:sz w:val="26"/>
+          <w:szCs w:val="26"/>
+        </w:rPr>
+      </w:pPr>
+      <w:r>
+        <w:rPr>
+          <w:sz w:val="26"/>
+          <w:szCs w:val="26"/>
+        </w:rPr>
+        <w:t>інформація;</w:t>
+      </w:r>
+    </w:p>
+    <w:p>
+      <w:pPr>
+        <w:numPr>
+          <w:ilvl w:val="0"/>
+          <w:numId w:val="20"/>
+        </w:numPr>
+        <w:spacing w:before="0" w:after="0"/>
+        <w:jc w:val="both"/>
+        <w:rPr>
+          <w:sz w:val="26"/>
+          <w:szCs w:val="26"/>
+        </w:rPr>
+      </w:pPr>
+      <w:r>
+        <w:rPr>
+          <w:sz w:val="26"/>
+          <w:szCs w:val="26"/>
+        </w:rPr>
+        <w:t>комунікація;</w:t>
+      </w:r>
+    </w:p>
+    <w:p>
+      <w:pPr>
+        <w:numPr>
+          <w:ilvl w:val="0"/>
+          <w:numId w:val="20"/>
+        </w:numPr>
+        <w:spacing w:before="0" w:after="0"/>
+        <w:jc w:val="both"/>
+        <w:rPr>
+          <w:sz w:val="26"/>
+          <w:szCs w:val="26"/>
+        </w:rPr>
+      </w:pPr>
+      <w:r>
+        <w:rPr>
+          <w:sz w:val="26"/>
+          <w:szCs w:val="26"/>
+        </w:rPr>
+        <w:t>юрисдикція.</w:t>
+      </w:r>
+    </w:p>
+    <w:p>
+      <w:pPr>
+        <w:jc w:val="both"/>
+        <w:rPr>
+          <w:b/>
+          <w:sz w:val="26"/>
+          <w:szCs w:val="26"/>
+        </w:rPr>
+      </w:pPr>
+      <w:r>
+        <w:rPr>
+          <w:b/>
+          <w:sz w:val="26"/>
+          <w:szCs w:val="26"/>
+        </w:rPr>
+        <w:t>Складання технічного завдання</w:t>
+      </w:r>
+    </w:p>
+    <w:p>
+      <w:pPr>
+        <w:jc w:val="both"/>
+        <w:rPr>
+          <w:sz w:val="26"/>
+          <w:szCs w:val="26"/>
+        </w:rPr>
+      </w:pPr>
+      <w:r>
+        <w:rPr>
+          <w:sz w:val="26"/>
+          <w:szCs w:val="26"/>
+        </w:rPr>
+        <w:t>Загальна структура технічного завдання:</w:t>
+      </w:r>
+      <w:r>
+        <w:rPr>
+          <w:sz w:val="26"/>
+          <w:szCs w:val="26"/>
+        </w:rPr>
+        <w:t xml:space="preserve"> </w:t>
+      </w:r>
+    </w:p>
+    <w:p>
+      <w:pPr>
+        <w:numPr>
+          <w:ilvl w:val="0"/>
+          <w:numId w:val="21"/>
+        </w:numPr>
+        <w:spacing w:before="0" w:after="0"/>
+        <w:jc w:val="both"/>
+        <w:rPr>
+          <w:sz w:val="26"/>
+          <w:szCs w:val="26"/>
+        </w:rPr>
+      </w:pPr>
+      <w:r>
+        <w:rPr>
+          <w:sz w:val="26"/>
+          <w:szCs w:val="26"/>
+        </w:rPr>
+        <w:t xml:space="preserve">що потрібно зробити в рамках проекту; </w:t>
+      </w:r>
+    </w:p>
+    <w:p>
+      <w:pPr>
+        <w:numPr>
+          <w:ilvl w:val="0"/>
+          <w:numId w:val="21"/>
+        </w:numPr>
+        <w:spacing w:before="0" w:after="0"/>
+        <w:jc w:val="both"/>
+        <w:rPr>
+          <w:sz w:val="26"/>
+          <w:szCs w:val="26"/>
+        </w:rPr>
+      </w:pPr>
+      <w:r>
+        <w:rPr>
+          <w:sz w:val="26"/>
+          <w:szCs w:val="26"/>
+        </w:rPr>
+        <w:t xml:space="preserve">навіщо це потрібно, і для яких конкретно цілей; </w:t>
+      </w:r>
+    </w:p>
+    <w:p>
+      <w:pPr>
+        <w:numPr>
+          <w:ilvl w:val="0"/>
+          <w:numId w:val="21"/>
+        </w:numPr>
+        <w:spacing w:before="0" w:after="0"/>
+        <w:jc w:val="both"/>
+        <w:rPr>
+          <w:sz w:val="26"/>
+          <w:szCs w:val="26"/>
+        </w:rPr>
+      </w:pPr>
+      <w:r>
+        <w:rPr>
+          <w:sz w:val="26"/>
+          <w:szCs w:val="26"/>
+        </w:rPr>
+        <w:t>де буде використовуватися результат п</w:t>
+      </w:r>
+      <w:r>
+        <w:rPr>
+          <w:sz w:val="26"/>
+          <w:szCs w:val="26"/>
+        </w:rPr>
+        <w:t>роекту</w:t>
+      </w:r>
+      <w:r>
+        <w:rPr>
+          <w:sz w:val="26"/>
+          <w:szCs w:val="26"/>
+        </w:rPr>
+        <w:t xml:space="preserve">, в якій сфері діяльності, і на якому рівні; </w:t>
+      </w:r>
+    </w:p>
+    <w:p>
+      <w:pPr>
+        <w:numPr>
+          <w:ilvl w:val="0"/>
+          <w:numId w:val="21"/>
+        </w:numPr>
+        <w:spacing w:before="0" w:after="0"/>
+        <w:jc w:val="both"/>
+        <w:rPr>
+          <w:sz w:val="26"/>
+          <w:szCs w:val="26"/>
+        </w:rPr>
+      </w:pPr>
+      <w:r>
+        <w:rPr>
+          <w:sz w:val="26"/>
+          <w:szCs w:val="26"/>
+        </w:rPr>
+        <w:t xml:space="preserve">які вимоги повинна задовольняти розробка програм; </w:t>
+      </w:r>
+    </w:p>
+    <w:p>
+      <w:pPr>
+        <w:numPr>
+          <w:ilvl w:val="0"/>
+          <w:numId w:val="21"/>
+        </w:numPr>
+        <w:spacing w:before="0" w:after="0"/>
+        <w:jc w:val="both"/>
+        <w:rPr>
+          <w:sz w:val="26"/>
+          <w:szCs w:val="26"/>
+        </w:rPr>
+      </w:pPr>
+      <w:r>
+        <w:rPr>
+          <w:sz w:val="26"/>
+          <w:szCs w:val="26"/>
+        </w:rPr>
+        <w:t xml:space="preserve">що потрібно зробити в процесі роботи над проектом; </w:t>
+      </w:r>
+    </w:p>
+    <w:p>
+      <w:pPr>
+        <w:numPr>
+          <w:ilvl w:val="0"/>
+          <w:numId w:val="21"/>
+        </w:numPr>
+        <w:spacing w:before="0" w:after="0"/>
+        <w:jc w:val="both"/>
+        <w:rPr>
+          <w:sz w:val="26"/>
+          <w:szCs w:val="26"/>
+        </w:rPr>
+      </w:pPr>
+      <w:r>
+        <w:rPr>
+          <w:sz w:val="26"/>
+          <w:szCs w:val="26"/>
+        </w:rPr>
         <w:lastRenderedPageBreak/>
-        <w:t>Мета роботи</w:t>
-      </w:r>
-    </w:p>
-    <w:p>
-      <w:pPr>
-        <w:rPr>
-          <w:lang w:eastAsia="uk-UA"/>
-        </w:rPr>
-      </w:pPr>
-      <w:r>
-        <w:rPr>
-          <w:lang w:eastAsia="uk-UA"/>
-        </w:rPr>
-        <w:t xml:space="preserve">Ознайомитися з </w:t>
-      </w:r>
-      <w:r>
-        <w:rPr>
-          <w:lang w:eastAsia="uk-UA"/>
-        </w:rPr>
-        <w:t>методами розробки структури та алгоритмів роботи об’єкта проектування</w:t>
-      </w:r>
-      <w:r>
-        <w:rPr>
-          <w:lang w:eastAsia="uk-UA"/>
-        </w:rPr>
-        <w:t>.</w:t>
+        <w:t xml:space="preserve">як буде оцінюватися результат з боку Замовника; </w:t>
+      </w:r>
+    </w:p>
+    <w:p>
+      <w:pPr>
+        <w:numPr>
+          <w:ilvl w:val="0"/>
+          <w:numId w:val="21"/>
+        </w:numPr>
+        <w:spacing w:before="0" w:after="0"/>
+        <w:jc w:val="both"/>
+        <w:rPr>
+          <w:sz w:val="26"/>
+          <w:szCs w:val="26"/>
+        </w:rPr>
+      </w:pPr>
+      <w:r>
+        <w:rPr>
+          <w:sz w:val="26"/>
+          <w:szCs w:val="26"/>
+        </w:rPr>
+        <w:t xml:space="preserve">якими документами встановлюється порядок взаємодії; </w:t>
+      </w:r>
+    </w:p>
+    <w:p>
+      <w:pPr>
+        <w:numPr>
+          <w:ilvl w:val="0"/>
+          <w:numId w:val="21"/>
+        </w:numPr>
+        <w:spacing w:before="0" w:after="0"/>
+        <w:jc w:val="both"/>
+        <w:rPr>
+          <w:sz w:val="26"/>
+          <w:szCs w:val="26"/>
+        </w:rPr>
+      </w:pPr>
+      <w:r>
+        <w:rPr>
+          <w:sz w:val="26"/>
+          <w:szCs w:val="26"/>
+        </w:rPr>
+        <w:t xml:space="preserve">на чому заснована ініціація роботи над проектом по розробці програм. </w:t>
+      </w:r>
+    </w:p>
+    <w:p>
+      <w:pPr>
+        <w:jc w:val="both"/>
+        <w:rPr>
+          <w:sz w:val="26"/>
+          <w:szCs w:val="26"/>
+        </w:rPr>
+      </w:pPr>
+      <w:r>
+        <w:rPr>
+          <w:sz w:val="26"/>
+          <w:szCs w:val="26"/>
+        </w:rPr>
+        <w:t xml:space="preserve">Окремим пунктом виділимо розділ вимог до програмного забезпечення. При складанні цього розділу, до питання потрібно підходити формально. Інакше кажучи, "відкривати нове вікно", "редагувати поточний файл за допомогою команд з користувальницьких консолей", і "зберігати зміни при закритті головного вікна програми" - це чіткий і формальний підхід. </w:t>
       </w:r>
     </w:p>
     <w:p>
@@ -614,20 +1057,10 @@
         <w:pStyle w:val="Heading2"/>
       </w:pPr>
       <w:r>
-        <w:t>Теоретичні відомості</w:t>
-      </w:r>
-    </w:p>
-    <w:p>
-      <w:r>
-        <w:t>ТБД</w:t>
-      </w:r>
-    </w:p>
-    <w:p>
-      <w:pPr>
-        <w:pStyle w:val="Heading2"/>
-      </w:pPr>
-      <w:r>
-        <w:t>Завдання</w:t>
+        <w:t>Л</w:t>
+      </w:r>
+      <w:r>
+        <w:t>абораторне завдання</w:t>
       </w:r>
     </w:p>
     <w:p>
@@ -642,19 +1075,11 @@
           <w:lang w:val="ru-RU"/>
         </w:rPr>
       </w:pPr>
-      <w:proofErr w:type="spellStart"/>
       <w:r>
         <w:rPr>
           <w:lang w:val="ru-RU"/>
         </w:rPr>
-        <w:t>Ознайомитися</w:t>
-      </w:r>
-      <w:proofErr w:type="spellEnd"/>
-      <w:r>
-        <w:rPr>
-          <w:lang w:val="ru-RU"/>
-        </w:rPr>
-        <w:t xml:space="preserve"> </w:t>
+        <w:t xml:space="preserve">Ознайомитися </w:t>
       </w:r>
       <w:r>
         <w:rPr>
@@ -681,70 +1106,12 @@
           <w:lang w:val="ru-RU"/>
         </w:rPr>
       </w:pPr>
-      <w:proofErr w:type="spellStart"/>
       <w:r>
         <w:rPr>
           <w:lang w:val="ru-RU"/>
         </w:rPr>
-        <w:t>Розробити</w:t>
-      </w:r>
-      <w:proofErr w:type="spellEnd"/>
-      <w:r>
-        <w:rPr>
-          <w:lang w:val="ru-RU"/>
-        </w:rPr>
-        <w:t xml:space="preserve"> структуру та </w:t>
-      </w:r>
-      <w:proofErr w:type="spellStart"/>
-      <w:r>
-        <w:rPr>
-          <w:lang w:val="ru-RU"/>
-        </w:rPr>
-        <w:t>алгоритми</w:t>
-      </w:r>
-      <w:proofErr w:type="spellEnd"/>
-      <w:r>
-        <w:rPr>
-          <w:lang w:val="ru-RU"/>
-        </w:rPr>
-        <w:t xml:space="preserve"> </w:t>
-      </w:r>
-      <w:proofErr w:type="spellStart"/>
-      <w:r>
-        <w:rPr>
-          <w:lang w:val="ru-RU"/>
-        </w:rPr>
-        <w:t>роботи</w:t>
-      </w:r>
-      <w:proofErr w:type="spellEnd"/>
-      <w:r>
-        <w:rPr>
-          <w:lang w:val="ru-RU"/>
-        </w:rPr>
-        <w:t xml:space="preserve"> </w:t>
-      </w:r>
-      <w:proofErr w:type="spellStart"/>
-      <w:r>
-        <w:rPr>
-          <w:lang w:val="ru-RU"/>
-        </w:rPr>
-        <w:t>об'єкта</w:t>
-      </w:r>
-      <w:proofErr w:type="spellEnd"/>
-      <w:r>
-        <w:rPr>
-          <w:lang w:val="ru-RU"/>
-        </w:rPr>
-        <w:t xml:space="preserve"> </w:t>
-      </w:r>
-      <w:proofErr w:type="spellStart"/>
-      <w:r>
-        <w:rPr>
-          <w:lang w:val="ru-RU"/>
-        </w:rPr>
-        <w:t>проектування</w:t>
-      </w:r>
-      <w:proofErr w:type="spellEnd"/>
+        <w:t>Розробити структуру та алгоритми роботи об'єкта проектування</w:t>
+      </w:r>
     </w:p>
     <w:p>
       <w:pPr>
@@ -758,33 +1125,11 @@
           <w14:ligatures w14:val="none"/>
         </w:rPr>
       </w:pPr>
-      <w:proofErr w:type="spellStart"/>
       <w:r>
         <w:rPr>
           <w:lang w:val="ru-RU"/>
         </w:rPr>
-        <w:t>Розробити</w:t>
-      </w:r>
-      <w:proofErr w:type="spellEnd"/>
-      <w:r>
-        <w:rPr>
-          <w:lang w:val="ru-RU"/>
-        </w:rPr>
-        <w:t xml:space="preserve"> модель </w:t>
-      </w:r>
-      <w:proofErr w:type="spellStart"/>
-      <w:r>
-        <w:rPr>
-          <w:lang w:val="ru-RU"/>
-        </w:rPr>
-        <w:t>керування</w:t>
-      </w:r>
-      <w:proofErr w:type="spellEnd"/>
-      <w:r>
-        <w:rPr>
-          <w:lang w:val="ru-RU"/>
-        </w:rPr>
-        <w:t xml:space="preserve"> </w:t>
+        <w:t xml:space="preserve">Розробити модель керування </w:t>
       </w:r>
       <w:r>
         <w:rPr>
@@ -846,17 +1191,251 @@
         <w:pStyle w:val="Heading3"/>
       </w:pPr>
       <w:r>
+        <w:t>Найменування об'єкту розробки, та область застосування:</w:t>
+      </w:r>
+    </w:p>
+    <w:p>
+      <w:pPr>
+        <w:pStyle w:val="ListParagraph"/>
+        <w:ind w:left="0" w:firstLine="851"/>
+        <w:jc w:val="both"/>
+        <w:rPr>
+          <w:szCs w:val="24"/>
+        </w:rPr>
+      </w:pPr>
+      <w:r>
+        <w:rPr>
+          <w:rFonts w:ascii="Calibri" w:eastAsia="Times New Roman" w:hAnsi="Calibri" w:cs="Times New Roman"/>
+          <w:color w:val="000000"/>
+          <w:kern w:val="0"/>
+          <w:sz w:val="22"/>
+          <w14:ligatures w14:val="none"/>
+        </w:rPr>
+        <w:t>Р</w:t>
+      </w:r>
+      <w:r>
+        <w:rPr>
+          <w:rFonts w:ascii="Calibri" w:eastAsia="Times New Roman" w:hAnsi="Calibri" w:cs="Times New Roman"/>
+          <w:color w:val="000000"/>
+          <w:kern w:val="0"/>
+          <w:sz w:val="22"/>
+          <w14:ligatures w14:val="none"/>
+        </w:rPr>
+        <w:t>егульоване перехрестя - система світлофор</w:t>
+      </w:r>
+      <w:r>
+        <w:rPr>
+          <w:rFonts w:ascii="Calibri" w:eastAsia="Times New Roman" w:hAnsi="Calibri" w:cs="Times New Roman"/>
+          <w:color w:val="000000"/>
+          <w:kern w:val="0"/>
+          <w:sz w:val="22"/>
+          <w14:ligatures w14:val="none"/>
+        </w:rPr>
+        <w:t>ів для регульованого перехрестя, включає в себе дві головні дороги і чотири пішохідних переходи</w:t>
+      </w:r>
+      <w:r>
+        <w:rPr>
+          <w:szCs w:val="24"/>
+        </w:rPr>
+        <w:t>.</w:t>
+      </w:r>
+    </w:p>
+    <w:p>
+      <w:pPr>
+        <w:pStyle w:val="Heading3"/>
+      </w:pPr>
+      <w:r>
+        <w:t xml:space="preserve">Підстава для розробки та назва проектної організації: </w:t>
+      </w:r>
+    </w:p>
+    <w:p>
+      <w:pPr>
+        <w:ind w:firstLine="851"/>
+        <w:jc w:val="both"/>
+        <w:rPr>
+          <w:szCs w:val="24"/>
+        </w:rPr>
+      </w:pPr>
+      <w:r>
+        <w:rPr>
+          <w:szCs w:val="24"/>
+        </w:rPr>
+        <w:t>Підставою служить виконання лабораторних робіт з курсу "Математичне моделювання в САПР".</w:t>
+      </w:r>
+    </w:p>
+    <w:p>
+      <w:pPr>
+        <w:pStyle w:val="Heading3"/>
+      </w:pPr>
+      <w:r>
+        <w:t>Мета розробки</w:t>
+      </w:r>
+      <w:r>
+        <w:t>:</w:t>
+      </w:r>
+    </w:p>
+    <w:p>
+      <w:pPr>
+        <w:ind w:firstLine="851"/>
+        <w:jc w:val="both"/>
+        <w:rPr>
+          <w:szCs w:val="24"/>
+        </w:rPr>
+      </w:pPr>
+      <w:r>
+        <w:rPr>
+          <w:szCs w:val="24"/>
+        </w:rPr>
+        <w:t xml:space="preserve">Даний об’єкт розробляється з метою </w:t>
+      </w:r>
+      <w:r>
+        <w:rPr>
+          <w:szCs w:val="24"/>
+        </w:rPr>
+        <w:t>керування світлофорами на регульованих перехрестях</w:t>
+      </w:r>
+      <w:r>
+        <w:rPr>
+          <w:szCs w:val="24"/>
+        </w:rPr>
+        <w:t xml:space="preserve">. </w:t>
+      </w:r>
+    </w:p>
+    <w:p>
+      <w:pPr>
+        <w:pStyle w:val="Heading3"/>
+      </w:pPr>
+      <w:r>
+        <w:lastRenderedPageBreak/>
+        <w:t xml:space="preserve">Технічні вимоги, які включають: </w:t>
+      </w:r>
+    </w:p>
+    <w:p>
+      <w:pPr>
+        <w:jc w:val="both"/>
+        <w:rPr>
+          <w:szCs w:val="24"/>
+        </w:rPr>
+      </w:pPr>
+      <w:r>
+        <w:rPr>
+          <w:szCs w:val="24"/>
+        </w:rPr>
+        <w:t>Склад об'єкту та вимоги до його конструктивного виконання:</w:t>
+      </w:r>
+    </w:p>
+    <w:p>
+      <w:pPr>
+        <w:pStyle w:val="ListParagraph"/>
+        <w:numPr>
+          <w:ilvl w:val="0"/>
+          <w:numId w:val="23"/>
+        </w:numPr>
+        <w:spacing w:before="0" w:after="0"/>
+        <w:jc w:val="both"/>
+        <w:rPr>
+          <w:szCs w:val="24"/>
+        </w:rPr>
+      </w:pPr>
+      <w:r>
+        <w:rPr>
+          <w:szCs w:val="24"/>
+        </w:rPr>
+        <w:t>Об’єкт складається з плати (</w:t>
+      </w:r>
+      <w:r>
+        <w:rPr>
+          <w:szCs w:val="24"/>
+          <w:lang w:val="en-US"/>
+        </w:rPr>
+        <w:t>Arduino</w:t>
+      </w:r>
+      <w:r>
+        <w:rPr>
+          <w:szCs w:val="24"/>
+        </w:rPr>
+        <w:t xml:space="preserve">), вбудованої батареї, яка складається з чотирьох елементів живлення типу АА, </w:t>
+      </w:r>
+      <w:r>
+        <w:rPr>
+          <w:szCs w:val="24"/>
+        </w:rPr>
+        <w:t>платою розширення портів вводу/виводу</w:t>
+      </w:r>
+      <w:r>
+        <w:rPr>
+          <w:szCs w:val="24"/>
+        </w:rPr>
+        <w:t>.</w:t>
+      </w:r>
+    </w:p>
+    <w:p>
+      <w:pPr>
+        <w:pStyle w:val="ListParagraph"/>
+        <w:numPr>
+          <w:ilvl w:val="0"/>
+          <w:numId w:val="23"/>
+        </w:numPr>
+        <w:spacing w:before="0" w:after="0"/>
+        <w:jc w:val="both"/>
+        <w:rPr>
+          <w:color w:val="000000" w:themeColor="text1"/>
+          <w:szCs w:val="24"/>
+          <w:shd w:val="clear" w:color="auto" w:fill="FFFFFF" w:themeFill="background1"/>
+        </w:rPr>
+      </w:pPr>
+      <w:r>
+        <w:rPr>
+          <w:szCs w:val="24"/>
+        </w:rPr>
+        <w:t>Розміри замка :</w:t>
+      </w:r>
+      <w:r>
+        <w:rPr>
+          <w:color w:val="000000" w:themeColor="text1"/>
+          <w:szCs w:val="24"/>
+          <w:shd w:val="clear" w:color="auto" w:fill="FFFFFF" w:themeFill="background1"/>
+        </w:rPr>
+        <w:t>194х68х34, вхідна ручка: 136х70х56 мм.</w:t>
+      </w:r>
+    </w:p>
+    <w:p>
+      <w:pPr>
+        <w:pStyle w:val="ListParagraph"/>
+        <w:numPr>
+          <w:ilvl w:val="0"/>
+          <w:numId w:val="23"/>
+        </w:numPr>
+        <w:spacing w:before="0" w:after="0"/>
+        <w:jc w:val="both"/>
+        <w:rPr>
+          <w:color w:val="000000" w:themeColor="text1"/>
+          <w:szCs w:val="24"/>
+          <w:shd w:val="clear" w:color="auto" w:fill="FFFFFF" w:themeFill="background1"/>
+        </w:rPr>
+      </w:pPr>
+      <w:r>
+        <w:rPr>
+          <w:color w:val="000000" w:themeColor="text1"/>
+          <w:szCs w:val="24"/>
+          <w:shd w:val="clear" w:color="auto" w:fill="FFFFFF" w:themeFill="background1"/>
+        </w:rPr>
+        <w:t>Вага 300гр</w:t>
+      </w:r>
+      <w:bookmarkStart w:id="0" w:name="_GoBack"/>
+      <w:bookmarkEnd w:id="0"/>
+    </w:p>
+    <w:p>
+      <w:pPr>
+        <w:pStyle w:val="Heading3"/>
+      </w:pPr>
+      <w:r>
         <w:t>Логічне представлення</w:t>
       </w:r>
     </w:p>
     <w:p>
-      <w:proofErr w:type="spellStart"/>
-      <w:r>
-        <w:t>Діаграмма</w:t>
-      </w:r>
-      <w:proofErr w:type="spellEnd"/>
-      <w:r>
-        <w:t xml:space="preserve"> нижче показує логічне розташування системи світлофорів.</w:t>
+      <w:r>
+        <w:t>Діаграмма нижче показує логічне розташування системи світлофорів.</w:t>
       </w:r>
     </w:p>
     <w:p>
@@ -884,10 +1463,10 @@
             <v:path o:extrusionok="f" gradientshapeok="t" o:connecttype="rect"/>
             <o:lock v:ext="edit" aspectratio="t"/>
           </v:shapetype>
-          <v:shape id="_x0000_i1026" type="#_x0000_t75" style="width:481.5pt;height:282.75pt" o:ole="">
+          <v:shape id="_x0000_i1025" type="#_x0000_t75" style="width:481.5pt;height:282.75pt" o:ole="">
             <v:imagedata r:id="rId8" o:title=""/>
           </v:shape>
-          <o:OLEObject Type="Embed" ProgID="Visio.Drawing.15" ShapeID="_x0000_i1026" DrawAspect="Content" ObjectID="_1496423597" r:id="rId9"/>
+          <o:OLEObject Type="Embed" ProgID="Visio.Drawing.15" ShapeID="_x0000_i1025" DrawAspect="Content" ObjectID="_1496611571" r:id="rId9"/>
         </w:object>
       </w:r>
     </w:p>
@@ -915,14 +1494,12 @@
       <w:pPr>
         <w:ind w:firstLine="0"/>
       </w:pPr>
-      <w:proofErr w:type="spellStart"/>
       <w:r>
         <w:rPr>
           <w:b/>
         </w:rPr>
         <w:t>Контроллер</w:t>
       </w:r>
-      <w:proofErr w:type="spellEnd"/>
       <w:r>
         <w:t xml:space="preserve"> – компонента керування системою світлофорів.</w:t>
       </w:r>
@@ -932,6 +1509,7 @@
         <w:pStyle w:val="Heading3"/>
       </w:pPr>
       <w:r>
+        <w:lastRenderedPageBreak/>
         <w:t>Алгоритм роботи</w:t>
       </w:r>
     </w:p>
@@ -952,10 +1530,10 @@
       </w:pPr>
       <w:r>
         <w:object w:dxaOrig="8370" w:dyaOrig="6870" w14:anchorId="4BD8AF54">
-          <v:shape id="_x0000_i1025" type="#_x0000_t75" style="width:418.5pt;height:343.5pt" o:ole="">
+          <v:shape id="_x0000_i1026" type="#_x0000_t75" style="width:418.5pt;height:343.5pt" o:ole="">
             <v:imagedata r:id="rId10" o:title=""/>
           </v:shape>
-          <o:OLEObject Type="Embed" ProgID="Visio.Drawing.15" ShapeID="_x0000_i1025" DrawAspect="Content" ObjectID="_1496423598" r:id="rId11"/>
+          <o:OLEObject Type="Embed" ProgID="Visio.Drawing.15" ShapeID="_x0000_i1026" DrawAspect="Content" ObjectID="_1496611572" r:id="rId11"/>
         </w:object>
       </w:r>
     </w:p>
@@ -1011,8 +1589,6 @@
         </w:rPr>
         <w:t>методами розробки структури та алгоритмів роботи об’єкта проектування</w:t>
       </w:r>
-      <w:bookmarkStart w:id="0" w:name="_GoBack"/>
-      <w:bookmarkEnd w:id="0"/>
       <w:r>
         <w:rPr>
           <w:lang w:eastAsia="uk-UA"/>
@@ -1120,7 +1696,7 @@
             <w:noProof/>
             <w:szCs w:val="24"/>
           </w:rPr>
-          <w:t>2</w:t>
+          <w:t>5</w:t>
         </w:r>
         <w:r>
           <w:rPr>
@@ -2488,6 +3064,209 @@
     </w:lvl>
   </w:abstractNum>
   <w:abstractNum w:abstractNumId="10" w15:restartNumberingAfterBreak="0">
+    <w:nsid w:val="367602AE"/>
+    <w:multiLevelType w:val="hybridMultilevel"/>
+    <w:tmpl w:val="82B00FB8"/>
+    <w:lvl w:ilvl="0" w:tplc="DF6CF4BC">
+      <w:start w:val="1"/>
+      <w:numFmt w:val="decimal"/>
+      <w:lvlText w:val="%1."/>
+      <w:lvlJc w:val="left"/>
+      <w:pPr>
+        <w:ind w:left="1211" w:hanging="360"/>
+      </w:pPr>
+      <w:rPr>
+        <w:rFonts w:hint="default"/>
+        <w:sz w:val="28"/>
+      </w:rPr>
+    </w:lvl>
+    <w:lvl w:ilvl="1" w:tplc="04220019" w:tentative="1">
+      <w:start w:val="1"/>
+      <w:numFmt w:val="lowerLetter"/>
+      <w:lvlText w:val="%2."/>
+      <w:lvlJc w:val="left"/>
+      <w:pPr>
+        <w:ind w:left="1931" w:hanging="360"/>
+      </w:pPr>
+    </w:lvl>
+    <w:lvl w:ilvl="2" w:tplc="0422001B" w:tentative="1">
+      <w:start w:val="1"/>
+      <w:numFmt w:val="lowerRoman"/>
+      <w:lvlText w:val="%3."/>
+      <w:lvlJc w:val="right"/>
+      <w:pPr>
+        <w:ind w:left="2651" w:hanging="180"/>
+      </w:pPr>
+    </w:lvl>
+    <w:lvl w:ilvl="3" w:tplc="0422000F" w:tentative="1">
+      <w:start w:val="1"/>
+      <w:numFmt w:val="decimal"/>
+      <w:lvlText w:val="%4."/>
+      <w:lvlJc w:val="left"/>
+      <w:pPr>
+        <w:ind w:left="3371" w:hanging="360"/>
+      </w:pPr>
+    </w:lvl>
+    <w:lvl w:ilvl="4" w:tplc="04220019" w:tentative="1">
+      <w:start w:val="1"/>
+      <w:numFmt w:val="lowerLetter"/>
+      <w:lvlText w:val="%5."/>
+      <w:lvlJc w:val="left"/>
+      <w:pPr>
+        <w:ind w:left="4091" w:hanging="360"/>
+      </w:pPr>
+    </w:lvl>
+    <w:lvl w:ilvl="5" w:tplc="0422001B" w:tentative="1">
+      <w:start w:val="1"/>
+      <w:numFmt w:val="lowerRoman"/>
+      <w:lvlText w:val="%6."/>
+      <w:lvlJc w:val="right"/>
+      <w:pPr>
+        <w:ind w:left="4811" w:hanging="180"/>
+      </w:pPr>
+    </w:lvl>
+    <w:lvl w:ilvl="6" w:tplc="0422000F" w:tentative="1">
+      <w:start w:val="1"/>
+      <w:numFmt w:val="decimal"/>
+      <w:lvlText w:val="%7."/>
+      <w:lvlJc w:val="left"/>
+      <w:pPr>
+        <w:ind w:left="5531" w:hanging="360"/>
+      </w:pPr>
+    </w:lvl>
+    <w:lvl w:ilvl="7" w:tplc="04220019" w:tentative="1">
+      <w:start w:val="1"/>
+      <w:numFmt w:val="lowerLetter"/>
+      <w:lvlText w:val="%8."/>
+      <w:lvlJc w:val="left"/>
+      <w:pPr>
+        <w:ind w:left="6251" w:hanging="360"/>
+      </w:pPr>
+    </w:lvl>
+    <w:lvl w:ilvl="8" w:tplc="0422001B" w:tentative="1">
+      <w:start w:val="1"/>
+      <w:numFmt w:val="lowerRoman"/>
+      <w:lvlText w:val="%9."/>
+      <w:lvlJc w:val="right"/>
+      <w:pPr>
+        <w:ind w:left="6971" w:hanging="180"/>
+      </w:pPr>
+    </w:lvl>
+  </w:abstractNum>
+  <w:abstractNum w:abstractNumId="11" w15:restartNumberingAfterBreak="0">
+    <w:nsid w:val="41495276"/>
+    <w:multiLevelType w:val="hybridMultilevel"/>
+    <w:tmpl w:val="E64A3EDA"/>
+    <w:lvl w:ilvl="0" w:tplc="9E86E864">
+      <w:start w:val="5"/>
+      <w:numFmt w:val="bullet"/>
+      <w:lvlText w:val="-"/>
+      <w:lvlJc w:val="left"/>
+      <w:pPr>
+        <w:ind w:left="1211" w:hanging="360"/>
+      </w:pPr>
+      <w:rPr>
+        <w:rFonts w:ascii="Times New Roman" w:eastAsia="Times New Roman" w:hAnsi="Times New Roman" w:cs="Times New Roman" w:hint="default"/>
+      </w:rPr>
+    </w:lvl>
+    <w:lvl w:ilvl="1" w:tplc="04220003" w:tentative="1">
+      <w:start w:val="1"/>
+      <w:numFmt w:val="bullet"/>
+      <w:lvlText w:val="o"/>
+      <w:lvlJc w:val="left"/>
+      <w:pPr>
+        <w:ind w:left="1931" w:hanging="360"/>
+      </w:pPr>
+      <w:rPr>
+        <w:rFonts w:ascii="Courier New" w:hAnsi="Courier New" w:cs="Courier New" w:hint="default"/>
+      </w:rPr>
+    </w:lvl>
+    <w:lvl w:ilvl="2" w:tplc="04220005" w:tentative="1">
+      <w:start w:val="1"/>
+      <w:numFmt w:val="bullet"/>
+      <w:lvlText w:val=""/>
+      <w:lvlJc w:val="left"/>
+      <w:pPr>
+        <w:ind w:left="2651" w:hanging="360"/>
+      </w:pPr>
+      <w:rPr>
+        <w:rFonts w:ascii="Wingdings" w:hAnsi="Wingdings" w:hint="default"/>
+      </w:rPr>
+    </w:lvl>
+    <w:lvl w:ilvl="3" w:tplc="04220001" w:tentative="1">
+      <w:start w:val="1"/>
+      <w:numFmt w:val="bullet"/>
+      <w:lvlText w:val=""/>
+      <w:lvlJc w:val="left"/>
+      <w:pPr>
+        <w:ind w:left="3371" w:hanging="360"/>
+      </w:pPr>
+      <w:rPr>
+        <w:rFonts w:ascii="Symbol" w:hAnsi="Symbol" w:hint="default"/>
+      </w:rPr>
+    </w:lvl>
+    <w:lvl w:ilvl="4" w:tplc="04220003" w:tentative="1">
+      <w:start w:val="1"/>
+      <w:numFmt w:val="bullet"/>
+      <w:lvlText w:val="o"/>
+      <w:lvlJc w:val="left"/>
+      <w:pPr>
+        <w:ind w:left="4091" w:hanging="360"/>
+      </w:pPr>
+      <w:rPr>
+        <w:rFonts w:ascii="Courier New" w:hAnsi="Courier New" w:cs="Courier New" w:hint="default"/>
+      </w:rPr>
+    </w:lvl>
+    <w:lvl w:ilvl="5" w:tplc="04220005" w:tentative="1">
+      <w:start w:val="1"/>
+      <w:numFmt w:val="bullet"/>
+      <w:lvlText w:val=""/>
+      <w:lvlJc w:val="left"/>
+      <w:pPr>
+        <w:ind w:left="4811" w:hanging="360"/>
+      </w:pPr>
+      <w:rPr>
+        <w:rFonts w:ascii="Wingdings" w:hAnsi="Wingdings" w:hint="default"/>
+      </w:rPr>
+    </w:lvl>
+    <w:lvl w:ilvl="6" w:tplc="04220001" w:tentative="1">
+      <w:start w:val="1"/>
+      <w:numFmt w:val="bullet"/>
+      <w:lvlText w:val=""/>
+      <w:lvlJc w:val="left"/>
+      <w:pPr>
+        <w:ind w:left="5531" w:hanging="360"/>
+      </w:pPr>
+      <w:rPr>
+        <w:rFonts w:ascii="Symbol" w:hAnsi="Symbol" w:hint="default"/>
+      </w:rPr>
+    </w:lvl>
+    <w:lvl w:ilvl="7" w:tplc="04220003" w:tentative="1">
+      <w:start w:val="1"/>
+      <w:numFmt w:val="bullet"/>
+      <w:lvlText w:val="o"/>
+      <w:lvlJc w:val="left"/>
+      <w:pPr>
+        <w:ind w:left="6251" w:hanging="360"/>
+      </w:pPr>
+      <w:rPr>
+        <w:rFonts w:ascii="Courier New" w:hAnsi="Courier New" w:cs="Courier New" w:hint="default"/>
+      </w:rPr>
+    </w:lvl>
+    <w:lvl w:ilvl="8" w:tplc="04220005" w:tentative="1">
+      <w:start w:val="1"/>
+      <w:numFmt w:val="bullet"/>
+      <w:lvlText w:val=""/>
+      <w:lvlJc w:val="left"/>
+      <w:pPr>
+        <w:ind w:left="6971" w:hanging="360"/>
+      </w:pPr>
+      <w:rPr>
+        <w:rFonts w:ascii="Wingdings" w:hAnsi="Wingdings" w:hint="default"/>
+      </w:rPr>
+    </w:lvl>
+  </w:abstractNum>
+  <w:abstractNum w:abstractNumId="12" w15:restartNumberingAfterBreak="0">
     <w:nsid w:val="4B315AA8"/>
     <w:multiLevelType w:val="hybridMultilevel"/>
     <w:tmpl w:val="DA4AC0BA"/>
@@ -2600,7 +3379,7 @@
       </w:pPr>
     </w:lvl>
   </w:abstractNum>
-  <w:abstractNum w:abstractNumId="11" w15:restartNumberingAfterBreak="0">
+  <w:abstractNum w:abstractNumId="13" w15:restartNumberingAfterBreak="0">
     <w:nsid w:val="4CF3469A"/>
     <w:multiLevelType w:val="hybridMultilevel"/>
     <w:tmpl w:val="81BCACD6"/>
@@ -2713,7 +3492,7 @@
       </w:rPr>
     </w:lvl>
   </w:abstractNum>
-  <w:abstractNum w:abstractNumId="12" w15:restartNumberingAfterBreak="0">
+  <w:abstractNum w:abstractNumId="14" w15:restartNumberingAfterBreak="0">
     <w:nsid w:val="4E334518"/>
     <w:multiLevelType w:val="hybridMultilevel"/>
     <w:tmpl w:val="DB12FBD6"/>
@@ -2802,7 +3581,7 @@
       </w:pPr>
     </w:lvl>
   </w:abstractNum>
-  <w:abstractNum w:abstractNumId="13" w15:restartNumberingAfterBreak="0">
+  <w:abstractNum w:abstractNumId="15" w15:restartNumberingAfterBreak="0">
     <w:nsid w:val="516C61A7"/>
     <w:multiLevelType w:val="hybridMultilevel"/>
     <w:tmpl w:val="43266BC4"/>
@@ -2915,7 +3694,7 @@
       </w:rPr>
     </w:lvl>
   </w:abstractNum>
-  <w:abstractNum w:abstractNumId="14" w15:restartNumberingAfterBreak="0">
+  <w:abstractNum w:abstractNumId="16" w15:restartNumberingAfterBreak="0">
     <w:nsid w:val="6208251A"/>
     <w:multiLevelType w:val="multilevel"/>
     <w:tmpl w:val="439C0588"/>
@@ -3028,7 +3807,147 @@
       </w:pPr>
     </w:lvl>
   </w:abstractNum>
-  <w:abstractNum w:abstractNumId="15" w15:restartNumberingAfterBreak="0">
+  <w:abstractNum w:abstractNumId="17" w15:restartNumberingAfterBreak="0">
+    <w:nsid w:val="642C286A"/>
+    <w:multiLevelType w:val="hybridMultilevel"/>
+    <w:tmpl w:val="45E241E0"/>
+    <w:lvl w:ilvl="0" w:tplc="0422000D">
+      <w:start w:val="1"/>
+      <w:numFmt w:val="bullet"/>
+      <w:lvlText w:val=""/>
+      <w:lvlJc w:val="left"/>
+      <w:pPr>
+        <w:tabs>
+          <w:tab w:val="num" w:pos="720"/>
+        </w:tabs>
+        <w:ind w:left="720" w:hanging="360"/>
+      </w:pPr>
+      <w:rPr>
+        <w:rFonts w:ascii="Wingdings" w:hAnsi="Wingdings" w:hint="default"/>
+      </w:rPr>
+    </w:lvl>
+    <w:lvl w:ilvl="1" w:tplc="04190003" w:tentative="1">
+      <w:start w:val="1"/>
+      <w:numFmt w:val="bullet"/>
+      <w:lvlText w:val="o"/>
+      <w:lvlJc w:val="left"/>
+      <w:pPr>
+        <w:tabs>
+          <w:tab w:val="num" w:pos="1440"/>
+        </w:tabs>
+        <w:ind w:left="1440" w:hanging="360"/>
+      </w:pPr>
+      <w:rPr>
+        <w:rFonts w:ascii="Courier New" w:hAnsi="Courier New" w:cs="Courier New" w:hint="default"/>
+      </w:rPr>
+    </w:lvl>
+    <w:lvl w:ilvl="2" w:tplc="04190005" w:tentative="1">
+      <w:start w:val="1"/>
+      <w:numFmt w:val="bullet"/>
+      <w:lvlText w:val=""/>
+      <w:lvlJc w:val="left"/>
+      <w:pPr>
+        <w:tabs>
+          <w:tab w:val="num" w:pos="2160"/>
+        </w:tabs>
+        <w:ind w:left="2160" w:hanging="360"/>
+      </w:pPr>
+      <w:rPr>
+        <w:rFonts w:ascii="Wingdings" w:hAnsi="Wingdings" w:hint="default"/>
+      </w:rPr>
+    </w:lvl>
+    <w:lvl w:ilvl="3" w:tplc="04190001" w:tentative="1">
+      <w:start w:val="1"/>
+      <w:numFmt w:val="bullet"/>
+      <w:lvlText w:val=""/>
+      <w:lvlJc w:val="left"/>
+      <w:pPr>
+        <w:tabs>
+          <w:tab w:val="num" w:pos="2880"/>
+        </w:tabs>
+        <w:ind w:left="2880" w:hanging="360"/>
+      </w:pPr>
+      <w:rPr>
+        <w:rFonts w:ascii="Symbol" w:hAnsi="Symbol" w:hint="default"/>
+      </w:rPr>
+    </w:lvl>
+    <w:lvl w:ilvl="4" w:tplc="04190003" w:tentative="1">
+      <w:start w:val="1"/>
+      <w:numFmt w:val="bullet"/>
+      <w:lvlText w:val="o"/>
+      <w:lvlJc w:val="left"/>
+      <w:pPr>
+        <w:tabs>
+          <w:tab w:val="num" w:pos="3600"/>
+        </w:tabs>
+        <w:ind w:left="3600" w:hanging="360"/>
+      </w:pPr>
+      <w:rPr>
+        <w:rFonts w:ascii="Courier New" w:hAnsi="Courier New" w:cs="Courier New" w:hint="default"/>
+      </w:rPr>
+    </w:lvl>
+    <w:lvl w:ilvl="5" w:tplc="04190005" w:tentative="1">
+      <w:start w:val="1"/>
+      <w:numFmt w:val="bullet"/>
+      <w:lvlText w:val=""/>
+      <w:lvlJc w:val="left"/>
+      <w:pPr>
+        <w:tabs>
+          <w:tab w:val="num" w:pos="4320"/>
+        </w:tabs>
+        <w:ind w:left="4320" w:hanging="360"/>
+      </w:pPr>
+      <w:rPr>
+        <w:rFonts w:ascii="Wingdings" w:hAnsi="Wingdings" w:hint="default"/>
+      </w:rPr>
+    </w:lvl>
+    <w:lvl w:ilvl="6" w:tplc="04190001" w:tentative="1">
+      <w:start w:val="1"/>
+      <w:numFmt w:val="bullet"/>
+      <w:lvlText w:val=""/>
+      <w:lvlJc w:val="left"/>
+      <w:pPr>
+        <w:tabs>
+          <w:tab w:val="num" w:pos="5040"/>
+        </w:tabs>
+        <w:ind w:left="5040" w:hanging="360"/>
+      </w:pPr>
+      <w:rPr>
+        <w:rFonts w:ascii="Symbol" w:hAnsi="Symbol" w:hint="default"/>
+      </w:rPr>
+    </w:lvl>
+    <w:lvl w:ilvl="7" w:tplc="04190003" w:tentative="1">
+      <w:start w:val="1"/>
+      <w:numFmt w:val="bullet"/>
+      <w:lvlText w:val="o"/>
+      <w:lvlJc w:val="left"/>
+      <w:pPr>
+        <w:tabs>
+          <w:tab w:val="num" w:pos="5760"/>
+        </w:tabs>
+        <w:ind w:left="5760" w:hanging="360"/>
+      </w:pPr>
+      <w:rPr>
+        <w:rFonts w:ascii="Courier New" w:hAnsi="Courier New" w:cs="Courier New" w:hint="default"/>
+      </w:rPr>
+    </w:lvl>
+    <w:lvl w:ilvl="8" w:tplc="04190005" w:tentative="1">
+      <w:start w:val="1"/>
+      <w:numFmt w:val="bullet"/>
+      <w:lvlText w:val=""/>
+      <w:lvlJc w:val="left"/>
+      <w:pPr>
+        <w:tabs>
+          <w:tab w:val="num" w:pos="6480"/>
+        </w:tabs>
+        <w:ind w:left="6480" w:hanging="360"/>
+      </w:pPr>
+      <w:rPr>
+        <w:rFonts w:ascii="Wingdings" w:hAnsi="Wingdings" w:hint="default"/>
+      </w:rPr>
+    </w:lvl>
+  </w:abstractNum>
+  <w:abstractNum w:abstractNumId="18" w15:restartNumberingAfterBreak="0">
     <w:nsid w:val="72AF6453"/>
     <w:multiLevelType w:val="hybridMultilevel"/>
     <w:tmpl w:val="0FEAE618"/>
@@ -3141,7 +4060,7 @@
       </w:rPr>
     </w:lvl>
   </w:abstractNum>
-  <w:abstractNum w:abstractNumId="16" w15:restartNumberingAfterBreak="0">
+  <w:abstractNum w:abstractNumId="19" w15:restartNumberingAfterBreak="0">
     <w:nsid w:val="737114C5"/>
     <w:multiLevelType w:val="hybridMultilevel"/>
     <w:tmpl w:val="194A6D22"/>
@@ -3254,7 +4173,147 @@
       </w:rPr>
     </w:lvl>
   </w:abstractNum>
-  <w:abstractNum w:abstractNumId="17" w15:restartNumberingAfterBreak="0">
+  <w:abstractNum w:abstractNumId="20" w15:restartNumberingAfterBreak="0">
+    <w:nsid w:val="74495D0B"/>
+    <w:multiLevelType w:val="hybridMultilevel"/>
+    <w:tmpl w:val="609E298C"/>
+    <w:lvl w:ilvl="0" w:tplc="04190001">
+      <w:start w:val="1"/>
+      <w:numFmt w:val="bullet"/>
+      <w:lvlText w:val=""/>
+      <w:lvlJc w:val="left"/>
+      <w:pPr>
+        <w:tabs>
+          <w:tab w:val="num" w:pos="720"/>
+        </w:tabs>
+        <w:ind w:left="720" w:hanging="360"/>
+      </w:pPr>
+      <w:rPr>
+        <w:rFonts w:ascii="Symbol" w:hAnsi="Symbol" w:hint="default"/>
+      </w:rPr>
+    </w:lvl>
+    <w:lvl w:ilvl="1" w:tplc="04190003" w:tentative="1">
+      <w:start w:val="1"/>
+      <w:numFmt w:val="bullet"/>
+      <w:lvlText w:val="o"/>
+      <w:lvlJc w:val="left"/>
+      <w:pPr>
+        <w:tabs>
+          <w:tab w:val="num" w:pos="1440"/>
+        </w:tabs>
+        <w:ind w:left="1440" w:hanging="360"/>
+      </w:pPr>
+      <w:rPr>
+        <w:rFonts w:ascii="Courier New" w:hAnsi="Courier New" w:cs="Courier New" w:hint="default"/>
+      </w:rPr>
+    </w:lvl>
+    <w:lvl w:ilvl="2" w:tplc="04190005" w:tentative="1">
+      <w:start w:val="1"/>
+      <w:numFmt w:val="bullet"/>
+      <w:lvlText w:val=""/>
+      <w:lvlJc w:val="left"/>
+      <w:pPr>
+        <w:tabs>
+          <w:tab w:val="num" w:pos="2160"/>
+        </w:tabs>
+        <w:ind w:left="2160" w:hanging="360"/>
+      </w:pPr>
+      <w:rPr>
+        <w:rFonts w:ascii="Wingdings" w:hAnsi="Wingdings" w:hint="default"/>
+      </w:rPr>
+    </w:lvl>
+    <w:lvl w:ilvl="3" w:tplc="04190001" w:tentative="1">
+      <w:start w:val="1"/>
+      <w:numFmt w:val="bullet"/>
+      <w:lvlText w:val=""/>
+      <w:lvlJc w:val="left"/>
+      <w:pPr>
+        <w:tabs>
+          <w:tab w:val="num" w:pos="2880"/>
+        </w:tabs>
+        <w:ind w:left="2880" w:hanging="360"/>
+      </w:pPr>
+      <w:rPr>
+        <w:rFonts w:ascii="Symbol" w:hAnsi="Symbol" w:hint="default"/>
+      </w:rPr>
+    </w:lvl>
+    <w:lvl w:ilvl="4" w:tplc="04190003" w:tentative="1">
+      <w:start w:val="1"/>
+      <w:numFmt w:val="bullet"/>
+      <w:lvlText w:val="o"/>
+      <w:lvlJc w:val="left"/>
+      <w:pPr>
+        <w:tabs>
+          <w:tab w:val="num" w:pos="3600"/>
+        </w:tabs>
+        <w:ind w:left="3600" w:hanging="360"/>
+      </w:pPr>
+      <w:rPr>
+        <w:rFonts w:ascii="Courier New" w:hAnsi="Courier New" w:cs="Courier New" w:hint="default"/>
+      </w:rPr>
+    </w:lvl>
+    <w:lvl w:ilvl="5" w:tplc="04190005" w:tentative="1">
+      <w:start w:val="1"/>
+      <w:numFmt w:val="bullet"/>
+      <w:lvlText w:val=""/>
+      <w:lvlJc w:val="left"/>
+      <w:pPr>
+        <w:tabs>
+          <w:tab w:val="num" w:pos="4320"/>
+        </w:tabs>
+        <w:ind w:left="4320" w:hanging="360"/>
+      </w:pPr>
+      <w:rPr>
+        <w:rFonts w:ascii="Wingdings" w:hAnsi="Wingdings" w:hint="default"/>
+      </w:rPr>
+    </w:lvl>
+    <w:lvl w:ilvl="6" w:tplc="04190001" w:tentative="1">
+      <w:start w:val="1"/>
+      <w:numFmt w:val="bullet"/>
+      <w:lvlText w:val=""/>
+      <w:lvlJc w:val="left"/>
+      <w:pPr>
+        <w:tabs>
+          <w:tab w:val="num" w:pos="5040"/>
+        </w:tabs>
+        <w:ind w:left="5040" w:hanging="360"/>
+      </w:pPr>
+      <w:rPr>
+        <w:rFonts w:ascii="Symbol" w:hAnsi="Symbol" w:hint="default"/>
+      </w:rPr>
+    </w:lvl>
+    <w:lvl w:ilvl="7" w:tplc="04190003" w:tentative="1">
+      <w:start w:val="1"/>
+      <w:numFmt w:val="bullet"/>
+      <w:lvlText w:val="o"/>
+      <w:lvlJc w:val="left"/>
+      <w:pPr>
+        <w:tabs>
+          <w:tab w:val="num" w:pos="5760"/>
+        </w:tabs>
+        <w:ind w:left="5760" w:hanging="360"/>
+      </w:pPr>
+      <w:rPr>
+        <w:rFonts w:ascii="Courier New" w:hAnsi="Courier New" w:cs="Courier New" w:hint="default"/>
+      </w:rPr>
+    </w:lvl>
+    <w:lvl w:ilvl="8" w:tplc="04190005" w:tentative="1">
+      <w:start w:val="1"/>
+      <w:numFmt w:val="bullet"/>
+      <w:lvlText w:val=""/>
+      <w:lvlJc w:val="left"/>
+      <w:pPr>
+        <w:tabs>
+          <w:tab w:val="num" w:pos="6480"/>
+        </w:tabs>
+        <w:ind w:left="6480" w:hanging="360"/>
+      </w:pPr>
+      <w:rPr>
+        <w:rFonts w:ascii="Wingdings" w:hAnsi="Wingdings" w:hint="default"/>
+      </w:rPr>
+    </w:lvl>
+  </w:abstractNum>
+  <w:abstractNum w:abstractNumId="21" w15:restartNumberingAfterBreak="0">
     <w:nsid w:val="76B41829"/>
     <w:multiLevelType w:val="hybridMultilevel"/>
     <w:tmpl w:val="4A90C83A"/>
@@ -3367,7 +4426,7 @@
       </w:rPr>
     </w:lvl>
   </w:abstractNum>
-  <w:abstractNum w:abstractNumId="18" w15:restartNumberingAfterBreak="0">
+  <w:abstractNum w:abstractNumId="22" w15:restartNumberingAfterBreak="0">
     <w:nsid w:val="7BE0139E"/>
     <w:multiLevelType w:val="hybridMultilevel"/>
     <w:tmpl w:val="AA18C8BC"/>
@@ -3484,31 +4543,31 @@
     <w:abstractNumId w:val="7"/>
   </w:num>
   <w:num w:numId="2">
-    <w:abstractNumId w:val="16"/>
+    <w:abstractNumId w:val="19"/>
   </w:num>
   <w:num w:numId="3">
     <w:abstractNumId w:val="2"/>
   </w:num>
   <w:num w:numId="4">
-    <w:abstractNumId w:val="15"/>
+    <w:abstractNumId w:val="18"/>
   </w:num>
   <w:num w:numId="5">
-    <w:abstractNumId w:val="11"/>
+    <w:abstractNumId w:val="13"/>
   </w:num>
   <w:num w:numId="6">
     <w:abstractNumId w:val="9"/>
   </w:num>
   <w:num w:numId="7">
-    <w:abstractNumId w:val="12"/>
+    <w:abstractNumId w:val="14"/>
   </w:num>
   <w:num w:numId="8">
-    <w:abstractNumId w:val="13"/>
+    <w:abstractNumId w:val="15"/>
   </w:num>
   <w:num w:numId="9">
-    <w:abstractNumId w:val="14"/>
+    <w:abstractNumId w:val="16"/>
   </w:num>
   <w:num w:numId="10">
-    <w:abstractNumId w:val="17"/>
+    <w:abstractNumId w:val="21"/>
   </w:num>
   <w:num w:numId="11">
     <w:abstractNumId w:val="8"/>
@@ -3553,10 +4612,10 @@
     <w:abstractNumId w:val="6"/>
   </w:num>
   <w:num w:numId="16">
-    <w:abstractNumId w:val="10"/>
+    <w:abstractNumId w:val="12"/>
   </w:num>
   <w:num w:numId="17">
-    <w:abstractNumId w:val="18"/>
+    <w:abstractNumId w:val="22"/>
   </w:num>
   <w:num w:numId="18">
     <w:abstractNumId w:val="4"/>
@@ -3566,6 +4625,18 @@
     <w:lvlOverride w:ilvl="0">
       <w:startOverride w:val="1"/>
     </w:lvlOverride>
+  </w:num>
+  <w:num w:numId="20">
+    <w:abstractNumId w:val="20"/>
+  </w:num>
+  <w:num w:numId="21">
+    <w:abstractNumId w:val="17"/>
+  </w:num>
+  <w:num w:numId="22">
+    <w:abstractNumId w:val="10"/>
+  </w:num>
+  <w:num w:numId="23">
+    <w:abstractNumId w:val="11"/>
   </w:num>
 </w:numbering>
 </file>
@@ -4708,10 +5779,11 @@
   </w:font>
   <w:font w:name="Tahoma">
     <w:panose1 w:val="020B0604030504040204"/>
-    <w:charset w:val="CC"/>
+    <w:charset w:val="00"/>
     <w:family w:val="swiss"/>
+    <w:notTrueType/>
     <w:pitch w:val="variable"/>
-    <w:sig w:usb0="E1002EFF" w:usb1="C000605B" w:usb2="00000029" w:usb3="00000000" w:csb0="000101FF" w:csb1="00000000"/>
+    <w:sig w:usb0="00000003" w:usb1="00000000" w:usb2="00000000" w:usb3="00000000" w:csb0="00000001" w:csb1="00000000"/>
   </w:font>
   <w:font w:name="Consolas">
     <w:panose1 w:val="020B0609020204030204"/>
@@ -4754,6 +5826,7 @@
     <w:rsid w:val="00217C85"/>
     <w:rsid w:val="00393F2C"/>
     <w:rsid w:val="003A3658"/>
+    <w:rsid w:val="0040337C"/>
     <w:rsid w:val="00424ACB"/>
     <w:rsid w:val="00451139"/>
     <w:rsid w:val="00483914"/>
@@ -5515,7 +6588,7 @@
 </file>
 
 <file path=customXml/itemProps1.xml><?xml version="1.0" encoding="utf-8"?>
-<ds:datastoreItem xmlns:ds="http://schemas.openxmlformats.org/officeDocument/2006/customXml" ds:itemID="{41D66767-FC9C-457E-B693-58BEB8603D3C}">
+<ds:datastoreItem xmlns:ds="http://schemas.openxmlformats.org/officeDocument/2006/customXml" ds:itemID="{B38E0043-811B-42F2-8E70-8AC82C302EE3}">
   <ds:schemaRefs>
     <ds:schemaRef ds:uri="http://schemas.openxmlformats.org/officeDocument/2006/bibliography"/>
   </ds:schemaRefs>

</xml_diff>